<commit_message>
Update PayPerSurvey SRS Document.docx
</commit_message>
<xml_diff>
--- a/PayPerSurvey SRS Document.docx
+++ b/PayPerSurvey SRS Document.docx
@@ -499,6 +499,12 @@
       <w:r>
         <w:br w:type="page"/>
       </w:r>
+      <w:r>
+        <w:lastRenderedPageBreak/>
+        <w:t>sdtgdfhftgfghgfjhgj</w:t>
+      </w:r>
+      <w:bookmarkStart w:id="1" w:name="_GoBack"/>
+      <w:bookmarkEnd w:id="1"/>
     </w:p>
     <w:p>
       <w:pPr>
@@ -1227,17 +1233,8 @@
                 <w:sz w:val="16"/>
                 <w:szCs w:val="16"/>
               </w:rPr>
-              <w:t xml:space="preserve">Muhammad </w:t>
-            </w:r>
-            <w:proofErr w:type="spellStart"/>
-            <w:r>
-              <w:rPr>
-                <w:sz w:val="16"/>
-                <w:szCs w:val="16"/>
-              </w:rPr>
-              <w:t>Waseem</w:t>
-            </w:r>
-            <w:proofErr w:type="spellEnd"/>
+              <w:t>Muhammad Waseem</w:t>
+            </w:r>
           </w:p>
         </w:tc>
       </w:tr>
@@ -1313,39 +1310,7 @@
                 <w:sz w:val="16"/>
                 <w:szCs w:val="16"/>
               </w:rPr>
-              <w:t xml:space="preserve">Dr. </w:t>
-            </w:r>
-            <w:proofErr w:type="spellStart"/>
-            <w:r>
-              <w:rPr>
-                <w:sz w:val="16"/>
-                <w:szCs w:val="16"/>
-              </w:rPr>
-              <w:t>Ziad</w:t>
-            </w:r>
-            <w:proofErr w:type="spellEnd"/>
-            <w:r>
-              <w:rPr>
-                <w:sz w:val="16"/>
-                <w:szCs w:val="16"/>
-              </w:rPr>
-              <w:t xml:space="preserve"> </w:t>
-            </w:r>
-            <w:proofErr w:type="spellStart"/>
-            <w:r>
-              <w:rPr>
-                <w:sz w:val="16"/>
-                <w:szCs w:val="16"/>
-              </w:rPr>
-              <w:t>Nayyar</w:t>
-            </w:r>
-            <w:proofErr w:type="spellEnd"/>
-            <w:r>
-              <w:rPr>
-                <w:sz w:val="16"/>
-                <w:szCs w:val="16"/>
-              </w:rPr>
-              <w:t xml:space="preserve"> Dar</w:t>
+              <w:t>Dr. Ziad Nayyar Dar</w:t>
             </w:r>
           </w:p>
         </w:tc>
@@ -2294,6 +2259,7 @@
           <w:docPartUnique/>
         </w:docPartObj>
       </w:sdtPr>
+      <w:sdtEndPr/>
       <w:sdtContent>
         <w:p>
           <w:pPr>
@@ -3468,8 +3434,8 @@
           <w:rFonts w:ascii="Times New Roman" w:eastAsia="Times New Roman" w:hAnsi="Times New Roman" w:cs="Times New Roman"/>
         </w:rPr>
       </w:pPr>
-      <w:bookmarkStart w:id="1" w:name="_30j0zll" w:colFirst="0" w:colLast="0"/>
-      <w:bookmarkEnd w:id="1"/>
+      <w:bookmarkStart w:id="2" w:name="_30j0zll" w:colFirst="0" w:colLast="0"/>
+      <w:bookmarkEnd w:id="2"/>
       <w:r>
         <w:br w:type="page"/>
       </w:r>
@@ -3949,8 +3915,8 @@
           <w:i/>
         </w:rPr>
       </w:pPr>
-      <w:bookmarkStart w:id="2" w:name="_t8iqo2yothk9" w:colFirst="0" w:colLast="0"/>
-      <w:bookmarkEnd w:id="2"/>
+      <w:bookmarkStart w:id="3" w:name="_t8iqo2yothk9" w:colFirst="0" w:colLast="0"/>
+      <w:bookmarkEnd w:id="3"/>
     </w:p>
     <w:p>
       <w:pPr>
@@ -4276,35 +4242,7 @@
         <w:rPr>
           <w:i/>
         </w:rPr>
-        <w:t xml:space="preserve"> package and thought should be given to the organization of this section. This section is typically organized by feature, but alternative organization methods may also be appropriate; for example, </w:t>
-      </w:r>
-      <w:proofErr w:type="spellStart"/>
-      <w:r>
-        <w:rPr>
-          <w:i/>
-        </w:rPr>
-        <w:t>organiza</w:t>
-      </w:r>
-      <w:proofErr w:type="spellEnd"/>
-      <w:r>
-        <w:rPr>
-          <w:i/>
-        </w:rPr>
-        <w:t xml:space="preserve"> </w:t>
-      </w:r>
-      <w:proofErr w:type="spellStart"/>
-      <w:r>
-        <w:rPr>
-          <w:i/>
-        </w:rPr>
-        <w:t>tion</w:t>
-      </w:r>
-      <w:proofErr w:type="spellEnd"/>
-      <w:r>
-        <w:rPr>
-          <w:i/>
-        </w:rPr>
-        <w:t xml:space="preserve"> by user or organization by subsystem. Functional requirements may include feature sets, capabilities, and security.</w:t>
+        <w:t xml:space="preserve"> package and thought should be given to the organization of this section. This section is typically organized by feature, but alternative organization methods may also be appropriate; for example, organiza tion by user or organization by subsystem. Functional requirements may include feature sets, capabilities, and security.</w:t>
       </w:r>
     </w:p>
     <w:p>
@@ -4322,8 +4260,8 @@
           <w:i/>
         </w:rPr>
       </w:pPr>
-      <w:bookmarkStart w:id="3" w:name="_17dp8vu" w:colFirst="0" w:colLast="0"/>
-      <w:bookmarkEnd w:id="3"/>
+      <w:bookmarkStart w:id="4" w:name="_17dp8vu" w:colFirst="0" w:colLast="0"/>
+      <w:bookmarkEnd w:id="4"/>
       <w:r>
         <w:rPr>
           <w:i/>
@@ -5628,10 +5566,7 @@
           </w:tcPr>
           <w:p>
             <w:r>
-              <w:t>System shall facilitate customer to view list of questi</w:t>
-            </w:r>
-            <w:r>
-              <w:t>on bank organized with category</w:t>
+              <w:t>System shall facilitate customer to view list of question bank organized with category</w:t>
             </w:r>
           </w:p>
         </w:tc>
@@ -5768,13 +5703,7 @@
               <w:rPr>
                 <w:highlight w:val="yellow"/>
               </w:rPr>
-              <w:t>System shall facilitate customer to add weighte</w:t>
-            </w:r>
-            <w:r>
-              <w:rPr>
-                <w:highlight w:val="yellow"/>
-              </w:rPr>
-              <w:t>d question to the survey</w:t>
+              <w:t>System shall facilitate customer to add weighted question to the survey</w:t>
             </w:r>
           </w:p>
         </w:tc>
@@ -5803,14 +5732,59 @@
                 <w:sz w:val="22"/>
                 <w:szCs w:val="22"/>
               </w:rPr>
-              <w:t>2</w:t>
-            </w:r>
-            <w:r>
+              <w:t>2.10</w:t>
+            </w:r>
+          </w:p>
+        </w:tc>
+        <w:tc>
+          <w:tcPr>
+            <w:tcW w:w="2268" w:type="dxa"/>
+          </w:tcPr>
+          <w:p>
+            <w:r>
+              <w:t>edit question</w:t>
+            </w:r>
+          </w:p>
+        </w:tc>
+        <w:tc>
+          <w:tcPr>
+            <w:tcW w:w="5953" w:type="dxa"/>
+          </w:tcPr>
+          <w:p>
+            <w:r>
+              <w:t>System shall facilitate customer to edit question</w:t>
+            </w:r>
+            <w:r>
+              <w:t xml:space="preserve"> in the survey</w:t>
+            </w:r>
+          </w:p>
+        </w:tc>
+      </w:tr>
+      <w:tr>
+        <w:tc>
+          <w:tcPr>
+            <w:tcW w:w="1129" w:type="dxa"/>
+          </w:tcPr>
+          <w:p>
+            <w:pPr>
               <w:rPr>
                 <w:sz w:val="22"/>
                 <w:szCs w:val="22"/>
               </w:rPr>
-              <w:t>.10</w:t>
+            </w:pPr>
+            <w:r>
+              <w:rPr>
+                <w:sz w:val="22"/>
+                <w:szCs w:val="22"/>
+              </w:rPr>
+              <w:t>FR-0</w:t>
+            </w:r>
+            <w:r>
+              <w:rPr>
+                <w:sz w:val="22"/>
+                <w:szCs w:val="22"/>
+              </w:rPr>
+              <w:t>2.11</w:t>
             </w:r>
           </w:p>
         </w:tc>
@@ -5820,7 +5794,7 @@
           </w:tcPr>
           <w:p>
             <w:r>
-              <w:t>edit question</w:t>
+              <w:t>Delete question</w:t>
             </w:r>
           </w:p>
         </w:tc>
@@ -5830,10 +5804,7 @@
           </w:tcPr>
           <w:p>
             <w:r>
-              <w:t>System shall facilitate customer to edit question</w:t>
-            </w:r>
-            <w:r>
-              <w:t xml:space="preserve"> in the survey</w:t>
+              <w:t>System shall facilitate customer to delete question</w:t>
             </w:r>
           </w:p>
         </w:tc>
@@ -5862,73 +5833,56 @@
                 <w:sz w:val="22"/>
                 <w:szCs w:val="22"/>
               </w:rPr>
-              <w:t>2</w:t>
-            </w:r>
-            <w:r>
+              <w:t>2.12</w:t>
+            </w:r>
+          </w:p>
+        </w:tc>
+        <w:tc>
+          <w:tcPr>
+            <w:tcW w:w="2268" w:type="dxa"/>
+          </w:tcPr>
+          <w:p>
+            <w:r>
+              <w:t>Save survey</w:t>
+            </w:r>
+          </w:p>
+        </w:tc>
+        <w:tc>
+          <w:tcPr>
+            <w:tcW w:w="5953" w:type="dxa"/>
+          </w:tcPr>
+          <w:p>
+            <w:r>
+              <w:t>System shall facilitate customer to save survey</w:t>
+            </w:r>
+          </w:p>
+        </w:tc>
+      </w:tr>
+      <w:tr>
+        <w:tc>
+          <w:tcPr>
+            <w:tcW w:w="1129" w:type="dxa"/>
+          </w:tcPr>
+          <w:p>
+            <w:pPr>
               <w:rPr>
                 <w:sz w:val="22"/>
                 <w:szCs w:val="22"/>
               </w:rPr>
-              <w:t>.11</w:t>
-            </w:r>
-          </w:p>
-        </w:tc>
-        <w:tc>
-          <w:tcPr>
-            <w:tcW w:w="2268" w:type="dxa"/>
-          </w:tcPr>
-          <w:p>
-            <w:r>
-              <w:t>Delete question</w:t>
-            </w:r>
-          </w:p>
-        </w:tc>
-        <w:tc>
-          <w:tcPr>
-            <w:tcW w:w="5953" w:type="dxa"/>
-          </w:tcPr>
-          <w:p>
-            <w:r>
-              <w:t xml:space="preserve">System shall facilitate customer </w:t>
-            </w:r>
-            <w:r>
-              <w:t>to delete question</w:t>
-            </w:r>
-          </w:p>
-        </w:tc>
-      </w:tr>
-      <w:tr>
-        <w:tc>
-          <w:tcPr>
-            <w:tcW w:w="1129" w:type="dxa"/>
-          </w:tcPr>
-          <w:p>
-            <w:pPr>
+            </w:pPr>
+            <w:r>
               <w:rPr>
                 <w:sz w:val="22"/>
                 <w:szCs w:val="22"/>
               </w:rPr>
-            </w:pPr>
+              <w:t>FR-0</w:t>
+            </w:r>
             <w:r>
               <w:rPr>
                 <w:sz w:val="22"/>
                 <w:szCs w:val="22"/>
               </w:rPr>
-              <w:t>FR-0</w:t>
-            </w:r>
-            <w:r>
-              <w:rPr>
-                <w:sz w:val="22"/>
-                <w:szCs w:val="22"/>
-              </w:rPr>
-              <w:t>2</w:t>
-            </w:r>
-            <w:r>
-              <w:rPr>
-                <w:sz w:val="22"/>
-                <w:szCs w:val="22"/>
-              </w:rPr>
-              <w:t>.12</w:t>
+              <w:t>2.13</w:t>
             </w:r>
           </w:p>
         </w:tc>
@@ -5938,7 +5892,7 @@
           </w:tcPr>
           <w:p>
             <w:r>
-              <w:t>Save survey</w:t>
+              <w:t>Preview survey</w:t>
             </w:r>
           </w:p>
         </w:tc>
@@ -5948,66 +5902,7 @@
           </w:tcPr>
           <w:p>
             <w:r>
-              <w:t>System shall facilitate customer to save survey</w:t>
-            </w:r>
-          </w:p>
-        </w:tc>
-      </w:tr>
-      <w:tr>
-        <w:tc>
-          <w:tcPr>
-            <w:tcW w:w="1129" w:type="dxa"/>
-          </w:tcPr>
-          <w:p>
-            <w:pPr>
-              <w:rPr>
-                <w:sz w:val="22"/>
-                <w:szCs w:val="22"/>
-              </w:rPr>
-            </w:pPr>
-            <w:r>
-              <w:rPr>
-                <w:sz w:val="22"/>
-                <w:szCs w:val="22"/>
-              </w:rPr>
-              <w:t>FR-0</w:t>
-            </w:r>
-            <w:r>
-              <w:rPr>
-                <w:sz w:val="22"/>
-                <w:szCs w:val="22"/>
-              </w:rPr>
-              <w:t>2</w:t>
-            </w:r>
-            <w:r>
-              <w:rPr>
-                <w:sz w:val="22"/>
-                <w:szCs w:val="22"/>
-              </w:rPr>
-              <w:t>.13</w:t>
-            </w:r>
-          </w:p>
-        </w:tc>
-        <w:tc>
-          <w:tcPr>
-            <w:tcW w:w="2268" w:type="dxa"/>
-          </w:tcPr>
-          <w:p>
-            <w:r>
-              <w:t>Preview survey</w:t>
-            </w:r>
-          </w:p>
-        </w:tc>
-        <w:tc>
-          <w:tcPr>
-            <w:tcW w:w="5953" w:type="dxa"/>
-          </w:tcPr>
-          <w:p>
-            <w:r>
-              <w:t>System shall facilitate customer to Preview th</w:t>
-            </w:r>
-            <w:r>
-              <w:t>e survey before channelizing it</w:t>
+              <w:t>System shall facilitate customer to Preview the survey before channelizing it</w:t>
             </w:r>
           </w:p>
         </w:tc>
@@ -6150,10 +6045,7 @@
           </w:tcPr>
           <w:p>
             <w:r>
-              <w:t>System shall facilitate customer to select target audie</w:t>
-            </w:r>
-            <w:r>
-              <w:t>nce from whom to conduct survey</w:t>
+              <w:t>System shall facilitate customer to select target audience from whom to conduct survey</w:t>
             </w:r>
           </w:p>
         </w:tc>
@@ -6182,30 +6074,41 @@
                 <w:sz w:val="22"/>
                 <w:szCs w:val="22"/>
               </w:rPr>
-              <w:t>3</w:t>
-            </w:r>
-            <w:r>
+              <w:t>3.02</w:t>
+            </w:r>
+          </w:p>
+        </w:tc>
+        <w:tc>
+          <w:tcPr>
+            <w:tcW w:w="2268" w:type="dxa"/>
+          </w:tcPr>
+          <w:p>
+            <w:r>
+              <w:t xml:space="preserve">select number of subscribers </w:t>
+            </w:r>
+          </w:p>
+        </w:tc>
+        <w:tc>
+          <w:tcPr>
+            <w:tcW w:w="5953" w:type="dxa"/>
+          </w:tcPr>
+          <w:p>
+            <w:pPr>
               <w:rPr>
                 <w:sz w:val="22"/>
                 <w:szCs w:val="22"/>
               </w:rPr>
-              <w:t>.02</w:t>
-            </w:r>
-          </w:p>
-        </w:tc>
-        <w:tc>
-          <w:tcPr>
-            <w:tcW w:w="2268" w:type="dxa"/>
-          </w:tcPr>
-          <w:p>
-            <w:r>
-              <w:t xml:space="preserve">select number of subscribers </w:t>
-            </w:r>
-          </w:p>
-        </w:tc>
-        <w:tc>
-          <w:tcPr>
-            <w:tcW w:w="5953" w:type="dxa"/>
+            </w:pPr>
+            <w:r>
+              <w:t>System shall facilitate customer to select the number of subscribers</w:t>
+            </w:r>
+          </w:p>
+        </w:tc>
+      </w:tr>
+      <w:tr>
+        <w:tc>
+          <w:tcPr>
+            <w:tcW w:w="1129" w:type="dxa"/>
           </w:tcPr>
           <w:p>
             <w:pPr>
@@ -6215,7 +6118,38 @@
               </w:rPr>
             </w:pPr>
             <w:r>
-              <w:t>System shall facilitate customer to select the number of subscribers</w:t>
+              <w:rPr>
+                <w:sz w:val="22"/>
+                <w:szCs w:val="22"/>
+              </w:rPr>
+              <w:t>FR-0</w:t>
+            </w:r>
+            <w:r>
+              <w:rPr>
+                <w:sz w:val="22"/>
+                <w:szCs w:val="22"/>
+              </w:rPr>
+              <w:t>3.03</w:t>
+            </w:r>
+          </w:p>
+        </w:tc>
+        <w:tc>
+          <w:tcPr>
+            <w:tcW w:w="2268" w:type="dxa"/>
+          </w:tcPr>
+          <w:p>
+            <w:r>
+              <w:t>calculate survey cost</w:t>
+            </w:r>
+          </w:p>
+        </w:tc>
+        <w:tc>
+          <w:tcPr>
+            <w:tcW w:w="5953" w:type="dxa"/>
+          </w:tcPr>
+          <w:p>
+            <w:r>
+              <w:t>System shall be able to calculate cost of survey on the base of number of subscribers and their honesty badge</w:t>
             </w:r>
           </w:p>
         </w:tc>
@@ -6244,117 +6178,33 @@
                 <w:sz w:val="22"/>
                 <w:szCs w:val="22"/>
               </w:rPr>
-              <w:t>3</w:t>
-            </w:r>
-            <w:r>
+              <w:t>3.04</w:t>
+            </w:r>
+          </w:p>
+        </w:tc>
+        <w:tc>
+          <w:tcPr>
+            <w:tcW w:w="2268" w:type="dxa"/>
+          </w:tcPr>
+          <w:p>
+            <w:r>
+              <w:t>Save Survey scope</w:t>
+            </w:r>
+          </w:p>
+        </w:tc>
+        <w:tc>
+          <w:tcPr>
+            <w:tcW w:w="5953" w:type="dxa"/>
+          </w:tcPr>
+          <w:p>
+            <w:pPr>
               <w:rPr>
                 <w:sz w:val="22"/>
                 <w:szCs w:val="22"/>
               </w:rPr>
-              <w:t>.03</w:t>
-            </w:r>
-          </w:p>
-        </w:tc>
-        <w:tc>
-          <w:tcPr>
-            <w:tcW w:w="2268" w:type="dxa"/>
-          </w:tcPr>
-          <w:p>
-            <w:r>
-              <w:t>calculate survey cost</w:t>
-            </w:r>
-          </w:p>
-        </w:tc>
-        <w:tc>
-          <w:tcPr>
-            <w:tcW w:w="5953" w:type="dxa"/>
-          </w:tcPr>
-          <w:p>
-            <w:r>
-              <w:t xml:space="preserve">System shall be able to calculate cost of survey on the base of </w:t>
-            </w:r>
-            <w:r>
-              <w:t xml:space="preserve">number of subscribers and their </w:t>
-            </w:r>
-            <w:r>
-              <w:t xml:space="preserve">honesty </w:t>
-            </w:r>
-            <w:r>
-              <w:t>badge</w:t>
-            </w:r>
-          </w:p>
-        </w:tc>
-      </w:tr>
-      <w:tr>
-        <w:tc>
-          <w:tcPr>
-            <w:tcW w:w="1129" w:type="dxa"/>
-          </w:tcPr>
-          <w:p>
-            <w:pPr>
-              <w:rPr>
-                <w:sz w:val="22"/>
-                <w:szCs w:val="22"/>
-              </w:rPr>
             </w:pPr>
             <w:r>
-              <w:rPr>
-                <w:sz w:val="22"/>
-                <w:szCs w:val="22"/>
-              </w:rPr>
-              <w:t>FR-0</w:t>
-            </w:r>
-            <w:r>
-              <w:rPr>
-                <w:sz w:val="22"/>
-                <w:szCs w:val="22"/>
-              </w:rPr>
-              <w:t>3</w:t>
-            </w:r>
-            <w:r>
-              <w:rPr>
-                <w:sz w:val="22"/>
-                <w:szCs w:val="22"/>
-              </w:rPr>
-              <w:t>.04</w:t>
-            </w:r>
-          </w:p>
-        </w:tc>
-        <w:tc>
-          <w:tcPr>
-            <w:tcW w:w="2268" w:type="dxa"/>
-          </w:tcPr>
-          <w:p>
-            <w:r>
-              <w:t>Save Survey scope</w:t>
-            </w:r>
-          </w:p>
-        </w:tc>
-        <w:tc>
-          <w:tcPr>
-            <w:tcW w:w="5953" w:type="dxa"/>
-          </w:tcPr>
-          <w:p>
-            <w:pPr>
-              <w:rPr>
-                <w:sz w:val="22"/>
-                <w:szCs w:val="22"/>
-              </w:rPr>
-            </w:pPr>
-            <w:r>
-              <w:t xml:space="preserve">System shall facilitate customer to </w:t>
-            </w:r>
-            <w:r>
-              <w:t>save</w:t>
-            </w:r>
-            <w:r>
-              <w:t xml:space="preserve"> the survey</w:t>
-            </w:r>
-            <w:r>
-              <w:t xml:space="preserve"> scope</w:t>
-            </w:r>
-            <w:r>
-              <w:t xml:space="preserve"> </w:t>
+              <w:t xml:space="preserve">System shall facilitate customer to save the survey scope </w:t>
             </w:r>
           </w:p>
         </w:tc>
@@ -6399,20 +6249,13 @@
                 <w:b/>
                 <w:sz w:val="28"/>
               </w:rPr>
-              <w:t xml:space="preserve">Survey </w:t>
+              <w:t xml:space="preserve">Survey Processing </w:t>
             </w:r>
             <w:r>
               <w:rPr>
                 <w:b/>
                 <w:sz w:val="28"/>
               </w:rPr>
-              <w:t xml:space="preserve">Processing </w:t>
-            </w:r>
-            <w:r>
-              <w:rPr>
-                <w:b/>
-                <w:sz w:val="28"/>
-              </w:rPr>
               <w:t>Module</w:t>
             </w:r>
           </w:p>
@@ -6441,13 +6284,7 @@
           </w:tcPr>
           <w:p>
             <w:r>
-              <w:t xml:space="preserve">Receive </w:t>
-            </w:r>
-            <w:r>
-              <w:t xml:space="preserve"> survey </w:t>
-            </w:r>
-            <w:r>
-              <w:t>notification:</w:t>
+              <w:t>Receive  survey notification:</w:t>
             </w:r>
           </w:p>
         </w:tc>
@@ -6516,10 +6353,7 @@
               <w:t>FR-0</w:t>
             </w:r>
             <w:r>
-              <w:t>4</w:t>
-            </w:r>
-            <w:r>
-              <w:t>.03</w:t>
+              <w:t>4.03</w:t>
             </w:r>
           </w:p>
         </w:tc>
@@ -6560,10 +6394,7 @@
               <w:t>FR-0</w:t>
             </w:r>
             <w:r>
-              <w:t>4</w:t>
-            </w:r>
-            <w:r>
-              <w:t>.04</w:t>
+              <w:t>4.04</w:t>
             </w:r>
           </w:p>
         </w:tc>
@@ -6586,10 +6417,7 @@
           </w:tcPr>
           <w:p>
             <w:r>
-              <w:t>System shall facilitate subscriber to view the list of all questions in a selected survey</w:t>
-            </w:r>
-            <w:r>
-              <w:t>.</w:t>
+              <w:t>System shall facilitate subscriber to view the list of all questions in a selected survey.</w:t>
             </w:r>
           </w:p>
         </w:tc>
@@ -6607,10 +6435,7 @@
               <w:t>FR-0</w:t>
             </w:r>
             <w:r>
-              <w:t>4</w:t>
-            </w:r>
-            <w:r>
-              <w:t>.05</w:t>
+              <w:t>4.05</w:t>
             </w:r>
           </w:p>
         </w:tc>
@@ -6651,10 +6476,7 @@
               <w:t>FR-0</w:t>
             </w:r>
             <w:r>
-              <w:t>4</w:t>
-            </w:r>
-            <w:r>
-              <w:t>.06</w:t>
+              <w:t>4.06</w:t>
             </w:r>
           </w:p>
         </w:tc>
@@ -6699,10 +6521,7 @@
               <w:t>FR-0</w:t>
             </w:r>
             <w:r>
-              <w:t>4</w:t>
-            </w:r>
-            <w:r>
-              <w:t>.07</w:t>
+              <w:t>4.07</w:t>
             </w:r>
           </w:p>
         </w:tc>
@@ -6761,10 +6580,7 @@
               <w:t>FR-0</w:t>
             </w:r>
             <w:r>
-              <w:t>4</w:t>
-            </w:r>
-            <w:r>
-              <w:t>.08</w:t>
+              <w:t>4.08</w:t>
             </w:r>
           </w:p>
         </w:tc>
@@ -6828,13 +6644,7 @@
               <w:rPr>
                 <w:highlight w:val="yellow"/>
               </w:rPr>
-              <w:t>FR-04</w:t>
-            </w:r>
-            <w:r>
-              <w:rPr>
-                <w:highlight w:val="yellow"/>
-              </w:rPr>
-              <w:t>.09</w:t>
+              <w:t>FR-04.09</w:t>
             </w:r>
           </w:p>
         </w:tc>
@@ -6960,19 +6770,7 @@
           </w:tcPr>
           <w:p>
             <w:r>
-              <w:t xml:space="preserve">System shall facilitate customer to view </w:t>
-            </w:r>
-            <w:r>
-              <w:t xml:space="preserve">Frequency </w:t>
-            </w:r>
-            <w:r>
-              <w:t>graph result of ea</w:t>
-            </w:r>
-            <w:r>
-              <w:t xml:space="preserve">ch question (excluded open ended </w:t>
-            </w:r>
-            <w:r>
-              <w:t>question) of a survey</w:t>
+              <w:t>System shall facilitate customer to view Frequency graph result of each question (excluded open ended question) of a survey</w:t>
             </w:r>
           </w:p>
           <w:p/>
@@ -6993,19 +6791,31 @@
               <w:rPr>
                 <w:highlight w:val="yellow"/>
               </w:rPr>
-              <w:t>FR-05</w:t>
-            </w:r>
-            <w:r>
+              <w:t>FR-05.02</w:t>
+            </w:r>
+          </w:p>
+        </w:tc>
+        <w:tc>
+          <w:tcPr>
+            <w:tcW w:w="2268" w:type="dxa"/>
+          </w:tcPr>
+          <w:p>
+            <w:pPr>
               <w:rPr>
                 <w:highlight w:val="yellow"/>
               </w:rPr>
-              <w:t>.02</w:t>
-            </w:r>
-          </w:p>
-        </w:tc>
-        <w:tc>
-          <w:tcPr>
-            <w:tcW w:w="2268" w:type="dxa"/>
+            </w:pPr>
+            <w:r>
+              <w:rPr>
+                <w:highlight w:val="yellow"/>
+              </w:rPr>
+              <w:t>Weighted responses filter</w:t>
+            </w:r>
+          </w:p>
+        </w:tc>
+        <w:tc>
+          <w:tcPr>
+            <w:tcW w:w="5953" w:type="dxa"/>
           </w:tcPr>
           <w:p>
             <w:pPr>
@@ -7017,43 +6827,7 @@
               <w:rPr>
                 <w:highlight w:val="yellow"/>
               </w:rPr>
-              <w:t>W</w:t>
-            </w:r>
-            <w:r>
-              <w:rPr>
-                <w:highlight w:val="yellow"/>
-              </w:rPr>
-              <w:t>eighted responses filter</w:t>
-            </w:r>
-          </w:p>
-        </w:tc>
-        <w:tc>
-          <w:tcPr>
-            <w:tcW w:w="5953" w:type="dxa"/>
-          </w:tcPr>
-          <w:p>
-            <w:pPr>
-              <w:rPr>
-                <w:highlight w:val="yellow"/>
-              </w:rPr>
-            </w:pPr>
-            <w:r>
-              <w:rPr>
-                <w:highlight w:val="yellow"/>
-              </w:rPr>
-              <w:t>System shall facilitate customer to filter a survey result re</w:t>
-            </w:r>
-            <w:r>
-              <w:rPr>
-                <w:highlight w:val="yellow"/>
-              </w:rPr>
-              <w:t xml:space="preserve">garding top specified number of </w:t>
-            </w:r>
-            <w:r>
-              <w:rPr>
-                <w:highlight w:val="yellow"/>
-              </w:rPr>
-              <w:t>weighted responses</w:t>
+              <w:t>System shall facilitate customer to filter a survey result regarding top specified number of weighted responses</w:t>
             </w:r>
           </w:p>
         </w:tc>
@@ -7068,10 +6842,7 @@
               <w:t>FR-0</w:t>
             </w:r>
             <w:r>
-              <w:t>5</w:t>
-            </w:r>
-            <w:r>
-              <w:t>.03</w:t>
+              <w:t>5.03</w:t>
             </w:r>
           </w:p>
         </w:tc>
@@ -7106,10 +6877,7 @@
               <w:t>FR-0</w:t>
             </w:r>
             <w:r>
-              <w:t>5</w:t>
-            </w:r>
-            <w:r>
-              <w:t>.04</w:t>
+              <w:t>5.04</w:t>
             </w:r>
           </w:p>
         </w:tc>
@@ -7320,14 +7088,7 @@
                 <w:b/>
                 <w:sz w:val="28"/>
               </w:rPr>
-              <w:t>Honesty badge</w:t>
-            </w:r>
-            <w:r>
-              <w:rPr>
-                <w:b/>
-                <w:sz w:val="28"/>
-              </w:rPr>
-              <w:t xml:space="preserve"> Module</w:t>
+              <w:t>Honesty badge Module</w:t>
             </w:r>
           </w:p>
         </w:tc>
@@ -7365,10 +7126,7 @@
           </w:tcPr>
           <w:p>
             <w:r>
-              <w:t>System shall</w:t>
-            </w:r>
-            <w:r>
-              <w:t xml:space="preserve"> allow the subscriber to his/her honesty badge</w:t>
+              <w:t>System shall allow the subscriber to his/her honesty badge</w:t>
             </w:r>
           </w:p>
         </w:tc>
@@ -7422,8 +7180,6 @@
           <w:szCs w:val="22"/>
         </w:rPr>
       </w:pPr>
-      <w:bookmarkStart w:id="4" w:name="_GoBack"/>
-      <w:bookmarkEnd w:id="4"/>
     </w:p>
     <w:p>
       <w:pPr>
@@ -7787,23 +7543,7 @@
           <w:sz w:val="22"/>
           <w:szCs w:val="22"/>
         </w:rPr>
-        <w:t>Constraint Questions (</w:t>
-      </w:r>
-      <w:proofErr w:type="spellStart"/>
-      <w:r>
-        <w:rPr>
-          <w:sz w:val="22"/>
-          <w:szCs w:val="22"/>
-        </w:rPr>
-        <w:t>Cq</w:t>
-      </w:r>
-      <w:proofErr w:type="spellEnd"/>
-      <w:r>
-        <w:rPr>
-          <w:sz w:val="22"/>
-          <w:szCs w:val="22"/>
-        </w:rPr>
-        <w:t>)</w:t>
+        <w:t>Constraint Questions (Cq)</w:t>
       </w:r>
     </w:p>
     <w:p>
@@ -7823,23 +7563,7 @@
           <w:sz w:val="22"/>
           <w:szCs w:val="22"/>
         </w:rPr>
-        <w:t>Work History (</w:t>
-      </w:r>
-      <w:proofErr w:type="spellStart"/>
-      <w:r>
-        <w:rPr>
-          <w:sz w:val="22"/>
-          <w:szCs w:val="22"/>
-        </w:rPr>
-        <w:t>Wh</w:t>
-      </w:r>
-      <w:proofErr w:type="spellEnd"/>
-      <w:r>
-        <w:rPr>
-          <w:sz w:val="22"/>
-          <w:szCs w:val="22"/>
-        </w:rPr>
-        <w:t>)</w:t>
+        <w:t>Work History (Wh)</w:t>
       </w:r>
     </w:p>
     <w:p>
@@ -7931,25 +7655,7 @@
           <w:sz w:val="22"/>
           <w:szCs w:val="22"/>
         </w:rPr>
-        <w:t xml:space="preserve">Attempt time of a question in a survey is the time which user takes for answering of a question. The benchmark time of a question which calculate the user rating on </w:t>
-      </w:r>
-      <w:proofErr w:type="spellStart"/>
-      <w:r>
-        <w:rPr>
-          <w:bCs/>
-          <w:sz w:val="22"/>
-          <w:szCs w:val="22"/>
-        </w:rPr>
-        <w:t>it’s</w:t>
-      </w:r>
-      <w:proofErr w:type="spellEnd"/>
-      <w:r>
-        <w:rPr>
-          <w:bCs/>
-          <w:sz w:val="22"/>
-          <w:szCs w:val="22"/>
-        </w:rPr>
-        <w:t xml:space="preserve"> difference.</w:t>
+        <w:t>Attempt time of a question in a survey is the time which user takes for answering of a question. The benchmark time of a question which calculate the user rating on it’s difference.</w:t>
       </w:r>
       <w:r>
         <w:rPr>
@@ -8025,108 +7731,51 @@
           <w:szCs w:val="22"/>
         </w:rPr>
       </w:pPr>
-      <w:proofErr w:type="spellStart"/>
       <w:r>
         <w:rPr>
           <w:sz w:val="22"/>
           <w:szCs w:val="22"/>
         </w:rPr>
-        <w:t>Bt</w:t>
-      </w:r>
-      <w:proofErr w:type="spellEnd"/>
-      <w:r>
+        <w:t>Bt = NWt + Dt     -----------   (1)</w:t>
+      </w:r>
+    </w:p>
+    <w:p>
+      <w:pPr>
+        <w:spacing w:before="120" w:after="120"/>
         <w:rPr>
           <w:sz w:val="22"/>
           <w:szCs w:val="22"/>
         </w:rPr>
-        <w:t xml:space="preserve"> = </w:t>
-      </w:r>
-      <w:proofErr w:type="spellStart"/>
+      </w:pPr>
       <w:r>
         <w:rPr>
           <w:sz w:val="22"/>
           <w:szCs w:val="22"/>
         </w:rPr>
-        <w:t>NWt</w:t>
-      </w:r>
-      <w:proofErr w:type="spellEnd"/>
+        <w:t xml:space="preserve"> </w:t>
+      </w:r>
       <w:r>
         <w:rPr>
           <w:sz w:val="22"/>
           <w:szCs w:val="22"/>
         </w:rPr>
-        <w:t xml:space="preserve"> + Dt     -----------</w:t>
-      </w:r>
-      <w:proofErr w:type="gramStart"/>
-      <w:r>
+        <w:t>Time Difference = Bench Mark Time   - Attempt time</w:t>
+      </w:r>
+    </w:p>
+    <w:p>
+      <w:pPr>
+        <w:spacing w:before="120" w:after="120"/>
         <w:rPr>
           <w:sz w:val="22"/>
           <w:szCs w:val="22"/>
         </w:rPr>
-        <w:t xml:space="preserve">   (</w:t>
-      </w:r>
-      <w:proofErr w:type="gramEnd"/>
+      </w:pPr>
       <w:r>
         <w:rPr>
           <w:sz w:val="22"/>
           <w:szCs w:val="22"/>
         </w:rPr>
-        <w:t>1)</w:t>
-      </w:r>
-    </w:p>
-    <w:p>
-      <w:pPr>
-        <w:spacing w:before="120" w:after="120"/>
-        <w:rPr>
-          <w:sz w:val="22"/>
-          <w:szCs w:val="22"/>
-        </w:rPr>
-      </w:pPr>
-      <w:r>
-        <w:rPr>
-          <w:sz w:val="22"/>
-          <w:szCs w:val="22"/>
-        </w:rPr>
-        <w:t xml:space="preserve"> </w:t>
-      </w:r>
-      <w:r>
-        <w:rPr>
-          <w:sz w:val="22"/>
-          <w:szCs w:val="22"/>
-        </w:rPr>
-        <w:t>Time Difference = Bench Mark Time   - Attempt time</w:t>
-      </w:r>
-    </w:p>
-    <w:p>
-      <w:pPr>
-        <w:spacing w:before="120" w:after="120"/>
-        <w:rPr>
-          <w:sz w:val="22"/>
-          <w:szCs w:val="22"/>
-        </w:rPr>
-      </w:pPr>
-      <w:r>
-        <w:rPr>
-          <w:sz w:val="22"/>
-          <w:szCs w:val="22"/>
-        </w:rPr>
-        <w:t xml:space="preserve">Td = </w:t>
-      </w:r>
-      <w:proofErr w:type="spellStart"/>
-      <w:r>
-        <w:rPr>
-          <w:sz w:val="22"/>
-          <w:szCs w:val="22"/>
-        </w:rPr>
-        <w:t>BMt</w:t>
-      </w:r>
-      <w:proofErr w:type="spellEnd"/>
-      <w:r>
-        <w:rPr>
-          <w:sz w:val="22"/>
-          <w:szCs w:val="22"/>
-        </w:rPr>
-        <w:t xml:space="preserve"> - At -------- (2)</w:t>
+        <w:t>Td = BMt - At -------- (2)</w:t>
       </w:r>
     </w:p>
     <w:p>
@@ -8161,7 +7810,6 @@
         </w:rPr>
         <w:tab/>
       </w:r>
-      <w:proofErr w:type="spellStart"/>
       <w:r>
         <w:rPr>
           <w:b/>
@@ -8178,25 +7826,14 @@
         </w:rPr>
         <w:t>avg</w:t>
       </w:r>
-      <w:proofErr w:type="spellEnd"/>
       <w:r>
         <w:rPr>
           <w:b/>
           <w:sz w:val="22"/>
           <w:szCs w:val="22"/>
         </w:rPr>
-        <w:t xml:space="preserve"> = 1\</w:t>
-      </w:r>
-      <w:proofErr w:type="spellStart"/>
-      <w:r>
-        <w:rPr>
-          <w:b/>
-          <w:sz w:val="22"/>
-          <w:szCs w:val="22"/>
-        </w:rPr>
-        <w:t>m∑Td</w:t>
-      </w:r>
-      <w:proofErr w:type="spellEnd"/>
+        <w:t xml:space="preserve"> = 1\m∑Td</w:t>
+      </w:r>
     </w:p>
     <w:p>
       <w:pPr>
@@ -8805,35 +8442,7 @@
         <w:rPr>
           <w:i/>
         </w:rPr>
-        <w:t xml:space="preserve">Availability—specify the percentage of time available </w:t>
-      </w:r>
-      <w:proofErr w:type="gramStart"/>
-      <w:r>
-        <w:rPr>
-          <w:i/>
-        </w:rPr>
-        <w:t xml:space="preserve">( </w:t>
-      </w:r>
-      <w:proofErr w:type="spellStart"/>
-      <w:r>
-        <w:rPr>
-          <w:i/>
-        </w:rPr>
-        <w:t>xx</w:t>
-      </w:r>
-      <w:proofErr w:type="gramEnd"/>
-      <w:r>
-        <w:rPr>
-          <w:i/>
-        </w:rPr>
-        <w:t>.xx</w:t>
-      </w:r>
-      <w:proofErr w:type="spellEnd"/>
-      <w:r>
-        <w:rPr>
-          <w:i/>
-        </w:rPr>
-        <w:t>%), hours of use, maintenance access, degraded mode operations, and so on.</w:t>
+        <w:t>Availability—specify the percentage of time available ( xx.xx%), hours of use, maintenance access, degraded mode operations, and so on.</w:t>
       </w:r>
     </w:p>
     <w:p>
@@ -8883,21 +8492,7 @@
         <w:rPr>
           <w:i/>
         </w:rPr>
-        <w:t xml:space="preserve">Mean Time </w:t>
-      </w:r>
-      <w:proofErr w:type="gramStart"/>
-      <w:r>
-        <w:rPr>
-          <w:i/>
-        </w:rPr>
-        <w:t>To</w:t>
-      </w:r>
-      <w:proofErr w:type="gramEnd"/>
-      <w:r>
-        <w:rPr>
-          <w:i/>
-        </w:rPr>
-        <w:t xml:space="preserve"> Repair (MTTR)—how long is the system allowed to be out of operation after it has failed?</w:t>
+        <w:t>Mean Time To Repair (MTTR)—how long is the system allowed to be out of operation after it has failed?</w:t>
       </w:r>
     </w:p>
     <w:p>
@@ -8948,21 +8543,7 @@
           <w:i/>
         </w:rPr>
         <w:lastRenderedPageBreak/>
-        <w:t>Maximum Bugs or Defect Rate—usually expressed in terms of bugs per thousand lines of code (bugs/KLOC) or bugs per function-</w:t>
-      </w:r>
-      <w:proofErr w:type="gramStart"/>
-      <w:r>
-        <w:rPr>
-          <w:i/>
-        </w:rPr>
-        <w:t>point( bugs</w:t>
-      </w:r>
-      <w:proofErr w:type="gramEnd"/>
-      <w:r>
-        <w:rPr>
-          <w:i/>
-        </w:rPr>
-        <w:t>/function-point).</w:t>
+        <w:t>Maximum Bugs or Defect Rate—usually expressed in terms of bugs per thousand lines of code (bugs/KLOC) or bugs per function-point( bugs/function-point).</w:t>
       </w:r>
     </w:p>
     <w:p>
@@ -12237,6 +11818,7 @@
   <w:style w:type="character" w:default="1" w:styleId="DefaultParagraphFont">
     <w:name w:val="Default Paragraph Font"/>
     <w:uiPriority w:val="1"/>
+    <w:semiHidden/>
     <w:unhideWhenUsed/>
   </w:style>
   <w:style w:type="table" w:default="1" w:styleId="TableNormal">

</xml_diff>